<commit_message>
New translations mx_video scripts_optional_courses_batch_4.docx (Spanish)
</commit_message>
<xml_diff>
--- a/translations/parent_text_v2_mexico/es/es_MX_Video Scripts_Optional_Courses_batch_4.docx
+++ b/translations/parent_text_v2_mexico/es/es_MX_Video Scripts_Optional_Courses_batch_4.docx
@@ -107,24 +107,24 @@
               <w:widowControl w:val="0"/>
             </w:pPr>
             <w:r>
-              <w:t xml:space="preserve">Hello again! It is great to see you back on Crianza con Conciencia Positiva!</w:t>
-            </w:r>
-          </w:p>
-          <w:p>
-            <w:pPr>
-              <w:widowControl w:val="0"/>
-            </w:pPr>
-            <w:r>
-              <w:t xml:space="preserve">In today’s lesson, you will learn how you and your teen can feel good about yourselves and think positively about yourselves. Learning to feel good about oneself is part of growing up and can be challenging for teens and even adults! </w:t>
-              <w:br w:type="textWrapping"/>
-            </w:r>
-          </w:p>
-          <w:p>
-            <w:pPr>
-              <w:widowControl w:val="0"/>
-            </w:pPr>
-            <w:r>
-              <w:t xml:space="preserve">Here are four tips on how to help your teen think positively about themselves: </w:t>
+              <w:t xml:space="preserve">¡Hola! ¡Qué gusto verte de nuevo por aquí en Crianza con Conciencia Positiva!</w:t>
+            </w:r>
+          </w:p>
+          <w:p>
+            <w:pPr>
+              <w:widowControl w:val="0"/>
+            </w:pPr>
+            <w:r>
+              <w:t xml:space="preserve">En la sesión de hoy, aprenderás cómo le pueden hacer tu adolescente y tú para sentirse bien con ustedes mismos y pensar positivamente sobre su persona. Aprender a sentirnos bien con nosotros mismos es parte de crecer y puede ser un verdadero reto durante la adolescencia, ¡hasta para las y los adultos es algo difícil! </w:t>
+              <w:br w:type="textWrapping"/>
+            </w:r>
+          </w:p>
+          <w:p>
+            <w:pPr>
+              <w:widowControl w:val="0"/>
+            </w:pPr>
+            <w:r>
+              <w:t xml:space="preserve">Aquí tienes cuatro estrategias para saber cómo ayudar a tu adolescente a pensar positivamente sobre su persona: </w:t>
             </w:r>
           </w:p>
           <w:p>
@@ -140,18 +140,18 @@
               <w:widowControl w:val="0"/>
             </w:pPr>
             <w:r>
-              <w:t xml:space="preserve">Ready to learn more together? ¡Empecemos!</w:t>
-            </w:r>
-          </w:p>
-        </w:tc>
-        <w:tc>
-          <w:tcPr/>
-          <w:p>
-            <w:pPr>
-              <w:widowControl w:val="0"/>
-            </w:pPr>
-            <w:r>
-              <w:t xml:space="preserve">Boosting Your Teen’s Confidence</w:t>
+              <w:t xml:space="preserve">¿Quieres aprender más sobre esto? ¡Empecemos!</w:t>
+            </w:r>
+          </w:p>
+        </w:tc>
+        <w:tc>
+          <w:tcPr/>
+          <w:p>
+            <w:pPr>
+              <w:widowControl w:val="0"/>
+            </w:pPr>
+            <w:r>
+              <w:t xml:space="preserve">Fomentar la Confianza de Mi Adolescente</w:t>
             </w:r>
           </w:p>
           <w:p>
@@ -979,7 +979,7 @@
               <w:widowControl w:val="0"/>
             </w:pPr>
             <w:r>
-              <w:t xml:space="preserve">Feeling Hopeful about the Future</w:t>
+              <w:t xml:space="preserve">Cultivar la Esperanza de Construir un Futuro en Mi Adolescente</w:t>
             </w:r>
           </w:p>
           <w:p>
@@ -1685,7 +1685,7 @@
           <w:tcPr/>
           <w:p>
             <w:r>
-              <w:t xml:space="preserve">Understanding Anxiety</w:t>
+              <w:t xml:space="preserve">Ansiedad: Qué Es y Cómo Actuar</w:t>
             </w:r>
           </w:p>
           <w:p>
@@ -2423,7 +2423,7 @@
           <w:tcPr/>
           <w:p>
             <w:r>
-              <w:t xml:space="preserve">Understanding Anxiety</w:t>
+              <w:t xml:space="preserve">Ansiedad: Qué Es y Cómo Actuar</w:t>
             </w:r>
           </w:p>
           <w:p>
@@ -2797,7 +2797,7 @@
               <w:widowControl w:val="0"/>
             </w:pPr>
             <w:r>
-              <w:t xml:space="preserve">Understanding Sadness and Depression</w:t>
+              <w:t xml:space="preserve">Tristeza y Depresión: Diferencias y Cómo Actuar</w:t>
             </w:r>
           </w:p>
           <w:p>
@@ -3304,7 +3304,7 @@
               <w:widowControl w:val="0"/>
             </w:pPr>
             <w:r>
-              <w:t xml:space="preserve">Understanding Sadness and Depression</w:t>
+              <w:t xml:space="preserve">Tristeza y Depresión: Diferencias y Cómo Actuar</w:t>
             </w:r>
           </w:p>
           <w:p>
@@ -3560,7 +3560,7 @@
               <w:widowControl w:val="0"/>
             </w:pPr>
             <w:r>
-              <w:t xml:space="preserve">Managing Stress</w:t>
+              <w:t xml:space="preserve">Bienestar y Regulación de Estrés</w:t>
             </w:r>
           </w:p>
           <w:p>
@@ -3931,7 +3931,7 @@
               <w:widowControl w:val="0"/>
             </w:pPr>
             <w:r>
-              <w:t xml:space="preserve">Managing Stress</w:t>
+              <w:t xml:space="preserve">Bienestar y Regulación de Estrés</w:t>
             </w:r>
           </w:p>
           <w:p>
@@ -4453,7 +4453,7 @@
             <w:bookmarkStart w:colFirst="0" w:colLast="0" w:name="_gjdgxs" w:id="13"/>
             <w:bookmarkEnd w:id="13"/>
             <w:r>
-              <w:t xml:space="preserve">Making a Plan For When You Feel Stressed</w:t>
+              <w:t xml:space="preserve">Crear un Plan de Apoyo ante Situaciones Estresantes</w:t>
             </w:r>
           </w:p>
           <w:p>
@@ -4820,7 +4820,7 @@
             <w:bookmarkStart w:colFirst="0" w:colLast="0" w:name="_gjdgxs" w:id="13"/>
             <w:bookmarkEnd w:id="13"/>
             <w:r>
-              <w:t xml:space="preserve">Making a Plan For When You Feel Stressed</w:t>
+              <w:t xml:space="preserve">Crear un Plan de Apoyo ante Situaciones Estresantes</w:t>
             </w:r>
           </w:p>
           <w:p>
@@ -5099,7 +5099,7 @@
               <w:spacing w:line="240" w:lineRule="auto"/>
             </w:pPr>
             <w:r>
-              <w:t xml:space="preserve">Managing Anger </w:t>
+              <w:t xml:space="preserve">Estrategias para Regular la Ira </w:t>
             </w:r>
           </w:p>
           <w:p>
@@ -5605,7 +5605,7 @@
               <w:spacing w:line="240" w:lineRule="auto"/>
             </w:pPr>
             <w:r>
-              <w:t xml:space="preserve">Managing Anger </w:t>
+              <w:t xml:space="preserve">Estrategias para Regular la Ira </w:t>
             </w:r>
           </w:p>
           <w:p>
@@ -5854,7 +5854,7 @@
               <w:spacing w:line="240" w:lineRule="auto"/>
             </w:pPr>
             <w:r>
-              <w:t xml:space="preserve">Managing Anger </w:t>
+              <w:t xml:space="preserve">Estrategias para Regular la Ira </w:t>
             </w:r>
           </w:p>
           <w:p>
@@ -6617,7 +6617,7 @@
               <w:spacing w:line="240" w:lineRule="auto"/>
             </w:pPr>
             <w:r>
-              <w:t xml:space="preserve">Know the Warning Signs</w:t>
+              <w:t xml:space="preserve">Conocer las Señales de Alarma para Detectar Situaciones de Riesgo</w:t>
             </w:r>
           </w:p>
           <w:p>
@@ -7218,7 +7218,7 @@
               <w:spacing w:line="240" w:lineRule="auto"/>
             </w:pPr>
             <w:r>
-              <w:t xml:space="preserve">Know the Warning Signs</w:t>
+              <w:t xml:space="preserve">Conocer las Señales de Alarma para Detectar Situaciones de Riesgo</w:t>
             </w:r>
           </w:p>
           <w:p>

</xml_diff>